<commit_message>
Last test.  Missed last change.
</commit_message>
<xml_diff>
--- a/UseCases.docx
+++ b/UseCases.docx
@@ -4,10 +4,16 @@
   <w:body>
     <w:p>
       <w:r>
-        <w:t>Try to upload a change</w:t>
+        <w:t xml:space="preserve">This is the last test.  Did not see change last time. </w:t>
       </w:r>
       <w:bookmarkStart w:id="0" w:name="_GoBack"/>
       <w:bookmarkEnd w:id="0"/>
+    </w:p>
+    <w:p/>
+    <w:p>
+      <w:r>
+        <w:t>Try to upload a change</w:t>
+      </w:r>
     </w:p>
     <w:p>
       <w:r>

</xml_diff>